<commit_message>
added Code Signing secondary document / updated Code Protection Plan (ref to same)
</commit_message>
<xml_diff>
--- a/source/reference_documents/secondary_documents/foundation phase/Code Protection Plan/Code Protection Plan.docx
+++ b/source/reference_documents/secondary_documents/foundation phase/Code Protection Plan/Code Protection Plan.docx
@@ -28,7 +28,7 @@
         <w:t xml:space="preserve">Version </w:t>
       </w:r>
       <w:r>
-        <w:t>4</w:t>
+        <w:t>5</w:t>
       </w:r>
     </w:p>
     <w:p>
@@ -48,7 +48,7 @@
         <w:rPr>
           <w:noProof/>
         </w:rPr>
-        <w:t>11/15/21 8:28 AM</w:t>
+        <w:t>2/18/22 8:07 AM</w:t>
       </w:r>
       <w:r>
         <w:fldChar w:fldCharType="end"/>
@@ -201,7 +201,39 @@
           <w:bCs/>
           <w:lang w:val="en-US"/>
         </w:rPr>
-        <w:t>Creative Commons Attribution-Share Alike (CC4-SA)</w:t>
+        <w:t>Creative Commons Attribution-Share Alike (CC</w:t>
+      </w:r>
+      <w:r>
+        <w:rPr>
+          <w:b/>
+          <w:bCs/>
+          <w:lang w:val="en-US"/>
+        </w:rPr>
+        <w:t xml:space="preserve"> BY</w:t>
+      </w:r>
+      <w:r>
+        <w:rPr>
+          <w:b/>
+          <w:bCs/>
+          <w:lang w:val="en-US"/>
+        </w:rPr>
+        <w:t>-SA</w:t>
+      </w:r>
+      <w:r>
+        <w:rPr>
+          <w:b/>
+          <w:bCs/>
+          <w:lang w:val="en-US"/>
+        </w:rPr>
+        <w:t>-4.0</w:t>
+      </w:r>
+      <w:r>
+        <w:rPr>
+          <w:b/>
+          <w:bCs/>
+          <w:lang w:val="en-US"/>
+        </w:rPr>
+        <w:t>)</w:t>
       </w:r>
       <w:r>
         <w:rPr>
@@ -404,6 +436,58 @@
       </w:pPr>
       <w:r>
         <w:t>Use cryptographic hashes to help protect the integrity of files.</w:t>
+      </w:r>
+    </w:p>
+    <w:p>
+      <w:pPr>
+        <w:jc w:val="both"/>
+      </w:pPr>
+    </w:p>
+    <w:p>
+      <w:pPr>
+        <w:ind w:left="720" w:hanging="720"/>
+        <w:jc w:val="both"/>
+      </w:pPr>
+      <w:r>
+        <w:rPr>
+          <w:b/>
+          <w:bCs/>
+          <w:color w:val="0070C0"/>
+        </w:rPr>
+        <w:t>Note:</w:t>
+      </w:r>
+      <w:r>
+        <w:rPr>
+          <w:b/>
+          <w:bCs/>
+          <w:color w:val="0070C0"/>
+        </w:rPr>
+        <w:tab/>
+      </w:r>
+      <w:r>
+        <w:t xml:space="preserve">The process of code signing is presented in the </w:t>
+      </w:r>
+      <w:r>
+        <w:rPr>
+          <w:b/>
+          <w:bCs/>
+        </w:rPr>
+        <w:t>Code Signing</w:t>
+      </w:r>
+      <w:r>
+        <w:t xml:space="preserve"> </w:t>
+      </w:r>
+      <w:r>
+        <w:rPr>
+          <w:b/>
+          <w:bCs/>
+          <w:color w:val="0070C0"/>
+          <w:vertAlign w:val="superscript"/>
+        </w:rPr>
+        <w:t>[13]</w:t>
+      </w:r>
+      <w:r>
+        <w:t xml:space="preserve"> secondary document.</w:t>
       </w:r>
     </w:p>
     <w:p>
@@ -1169,6 +1253,27 @@
           <w:lang w:val="en-US"/>
         </w:rPr>
         <w:t xml:space="preserve"> </w:t>
+      </w:r>
+    </w:p>
+    <w:p>
+      <w:pPr>
+        <w:numPr>
+          <w:ilvl w:val="0"/>
+          <w:numId w:val="1"/>
+        </w:numPr>
+        <w:rPr>
+          <w:lang w:val="en-US"/>
+        </w:rPr>
+      </w:pPr>
+      <w:r>
+        <w:rPr>
+          <w:b/>
+          <w:bCs/>
+        </w:rPr>
+        <w:t>Code Signing</w:t>
+      </w:r>
+      <w:r>
+        <w:t xml:space="preserve"> (AVCDL secondary document)</w:t>
       </w:r>
     </w:p>
     <w:p>

</xml_diff>

<commit_message>
updated Code Protection Plan (inadvertently referred to the Code Signing elaboration document as a secondary document)
</commit_message>
<xml_diff>
--- a/source/reference_documents/secondary_documents/foundation phase/Code Protection Plan/Code Protection Plan.docx
+++ b/source/reference_documents/secondary_documents/foundation phase/Code Protection Plan/Code Protection Plan.docx
@@ -28,7 +28,7 @@
         <w:t xml:space="preserve">Version </w:t>
       </w:r>
       <w:r>
-        <w:t>5</w:t>
+        <w:t>6</w:t>
       </w:r>
     </w:p>
     <w:p>
@@ -48,7 +48,7 @@
         <w:rPr>
           <w:noProof/>
         </w:rPr>
-        <w:t>2/18/22 8:07 AM</w:t>
+        <w:t>6/3/22 8:32 AM</w:t>
       </w:r>
       <w:r>
         <w:fldChar w:fldCharType="end"/>
@@ -145,7 +145,34 @@
         <w:t>adopt best practices</w:t>
       </w:r>
       <w:r>
-        <w:t xml:space="preserve"> regarding management of source code to allow for certification of compliance to standards such as ISO 21434 and 26262.</w:t>
+        <w:t xml:space="preserve"> regarding management of source code to allow for certification of compliance to standards such as </w:t>
+      </w:r>
+      <w:r>
+        <w:rPr>
+          <w:b/>
+          <w:bCs/>
+        </w:rPr>
+        <w:t>ISO 21434</w:t>
+      </w:r>
+      <w:r>
+        <w:t xml:space="preserve"> and </w:t>
+      </w:r>
+      <w:r>
+        <w:rPr>
+          <w:b/>
+          <w:bCs/>
+        </w:rPr>
+        <w:t xml:space="preserve">ISO </w:t>
+      </w:r>
+      <w:r>
+        <w:rPr>
+          <w:b/>
+          <w:bCs/>
+        </w:rPr>
+        <w:t>26262</w:t>
+      </w:r>
+      <w:r>
+        <w:t>.</w:t>
       </w:r>
     </w:p>
     <w:p>
@@ -248,9 +275,10 @@
     <w:p>
       <w:pPr>
         <w:pStyle w:val="FirstParagraph"/>
-        <w:jc w:val="both"/>
-      </w:pPr>
-      <w:hyperlink r:id="rId5" w:history="1">
+        <w:spacing w:after="240"/>
+        <w:jc w:val="both"/>
+      </w:pPr>
+      <w:hyperlink r:id="rId7" w:history="1">
         <w:r>
           <w:rPr>
             <w:rStyle w:val="Hyperlink"/>
@@ -264,13 +292,64 @@
     </w:p>
     <w:p>
       <w:pPr>
-        <w:rPr>
-          <w:sz w:val="40"/>
-          <w:szCs w:val="40"/>
-        </w:rPr>
-      </w:pPr>
-      <w:r>
-        <w:br w:type="page"/>
+        <w:spacing w:after="240"/>
+        <w:ind w:left="990" w:hanging="990"/>
+        <w:jc w:val="both"/>
+        <w:rPr>
+          <w:color w:val="0070C0"/>
+          <w:sz w:val="28"/>
+          <w:szCs w:val="28"/>
+        </w:rPr>
+      </w:pPr>
+    </w:p>
+    <w:p>
+      <w:pPr>
+        <w:spacing w:after="240"/>
+        <w:ind w:left="990" w:hanging="990"/>
+        <w:jc w:val="both"/>
+        <w:rPr>
+          <w:sz w:val="28"/>
+          <w:szCs w:val="28"/>
+        </w:rPr>
+      </w:pPr>
+      <w:r>
+        <w:rPr>
+          <w:color w:val="0070C0"/>
+          <w:sz w:val="28"/>
+          <w:szCs w:val="28"/>
+        </w:rPr>
+        <w:t>Note:</w:t>
+      </w:r>
+      <w:r>
+        <w:rPr>
+          <w:sz w:val="28"/>
+          <w:szCs w:val="28"/>
+        </w:rPr>
+        <w:tab/>
+      </w:r>
+      <w:r>
+        <w:rPr>
+          <w:color w:val="0070C0"/>
+          <w:sz w:val="28"/>
+          <w:szCs w:val="28"/>
+        </w:rPr>
+        <w:t>This document refers to AVCDL elaboration documents</w:t>
+      </w:r>
+      <w:r>
+        <w:rPr>
+          <w:color w:val="0070C0"/>
+          <w:sz w:val="28"/>
+          <w:szCs w:val="28"/>
+        </w:rPr>
+        <w:t>.</w:t>
+      </w:r>
+      <w:r>
+        <w:rPr>
+          <w:color w:val="0070C0"/>
+          <w:sz w:val="28"/>
+          <w:szCs w:val="28"/>
+        </w:rPr>
+        <w:t xml:space="preserve"> These documents are intended to provide insights as to how the AVCDL processes might be applied or how to understand the AVCDL from the viewpoint of other standards.</w:t>
       </w:r>
     </w:p>
     <w:p>
@@ -465,7 +544,16 @@
         <w:tab/>
       </w:r>
       <w:r>
-        <w:t xml:space="preserve">The process of code signing is presented in the </w:t>
+        <w:t>A</w:t>
+      </w:r>
+      <w:r>
+        <w:t xml:space="preserve"> process </w:t>
+      </w:r>
+      <w:r>
+        <w:t>for</w:t>
+      </w:r>
+      <w:r>
+        <w:t xml:space="preserve"> code signing is presented in the </w:t>
       </w:r>
       <w:r>
         <w:rPr>
@@ -487,7 +575,13 @@
         <w:t>[13]</w:t>
       </w:r>
       <w:r>
-        <w:t xml:space="preserve"> secondary document.</w:t>
+        <w:t xml:space="preserve"> </w:t>
+      </w:r>
+      <w:r>
+        <w:t>elaboration</w:t>
+      </w:r>
+      <w:r>
+        <w:t xml:space="preserve"> document.</w:t>
       </w:r>
     </w:p>
     <w:p>
@@ -530,6 +624,7 @@
     </w:p>
     <w:p>
       <w:pPr>
+        <w:spacing w:after="240"/>
         <w:jc w:val="both"/>
       </w:pPr>
       <w:r>
@@ -538,10 +633,81 @@
     </w:p>
     <w:p>
       <w:pPr>
-        <w:pStyle w:val="Heading2"/>
+        <w:ind w:left="720" w:hanging="720"/>
+        <w:jc w:val="both"/>
       </w:pPr>
       <w:bookmarkStart w:id="7" w:name="_iqm907iiyzz" w:colFirst="0" w:colLast="0"/>
       <w:bookmarkEnd w:id="7"/>
+      <w:r>
+        <w:rPr>
+          <w:b/>
+          <w:bCs/>
+          <w:color w:val="0070C0"/>
+        </w:rPr>
+        <w:t>Note:</w:t>
+      </w:r>
+      <w:r>
+        <w:rPr>
+          <w:b/>
+          <w:bCs/>
+          <w:color w:val="0070C0"/>
+        </w:rPr>
+        <w:tab/>
+      </w:r>
+      <w:r>
+        <w:t xml:space="preserve">The </w:t>
+      </w:r>
+      <w:r>
+        <w:t>SBOM lifecycle</w:t>
+      </w:r>
+      <w:r>
+        <w:t xml:space="preserve"> is presented in the </w:t>
+      </w:r>
+      <w:r>
+        <w:rPr>
+          <w:b/>
+          <w:bCs/>
+        </w:rPr>
+        <w:t>Software Bill of Materials Lifecycle</w:t>
+      </w:r>
+      <w:r>
+        <w:t xml:space="preserve"> </w:t>
+      </w:r>
+      <w:r>
+        <w:rPr>
+          <w:b/>
+          <w:bCs/>
+          <w:color w:val="0070C0"/>
+          <w:vertAlign w:val="superscript"/>
+        </w:rPr>
+        <w:t>[1</w:t>
+      </w:r>
+      <w:r>
+        <w:rPr>
+          <w:b/>
+          <w:bCs/>
+          <w:color w:val="0070C0"/>
+          <w:vertAlign w:val="superscript"/>
+        </w:rPr>
+        <w:t>4</w:t>
+      </w:r>
+      <w:r>
+        <w:rPr>
+          <w:b/>
+          <w:bCs/>
+          <w:color w:val="0070C0"/>
+          <w:vertAlign w:val="superscript"/>
+        </w:rPr>
+        <w:t>]</w:t>
+      </w:r>
+      <w:r>
+        <w:t xml:space="preserve"> elaboration document.</w:t>
+      </w:r>
+    </w:p>
+    <w:p>
+      <w:pPr>
+        <w:pStyle w:val="Heading2"/>
+      </w:pPr>
       <w:r>
         <w:t>Source Code Archive</w:t>
       </w:r>
@@ -623,7 +789,7 @@
       <w:r>
         <w:br/>
       </w:r>
-      <w:hyperlink r:id="rId6" w:history="1">
+      <w:hyperlink r:id="rId8" w:history="1">
         <w:r>
           <w:rPr>
             <w:rStyle w:val="Hyperlink"/>
@@ -664,7 +830,7 @@
       <w:r>
         <w:br/>
       </w:r>
-      <w:hyperlink r:id="rId7" w:history="1">
+      <w:hyperlink r:id="rId9" w:history="1">
         <w:r>
           <w:rPr>
             <w:rStyle w:val="Hyperlink"/>
@@ -709,7 +875,7 @@
       <w:r>
         <w:br/>
       </w:r>
-      <w:hyperlink r:id="rId8" w:history="1">
+      <w:hyperlink r:id="rId10" w:history="1">
         <w:r>
           <w:rPr>
             <w:rStyle w:val="Hyperlink"/>
@@ -744,7 +910,7 @@
       <w:r>
         <w:br/>
       </w:r>
-      <w:hyperlink r:id="rId9" w:history="1">
+      <w:hyperlink r:id="rId11" w:history="1">
         <w:r>
           <w:rPr>
             <w:rStyle w:val="Hyperlink"/>
@@ -779,7 +945,7 @@
       <w:r>
         <w:br/>
       </w:r>
-      <w:hyperlink r:id="rId10" w:history="1">
+      <w:hyperlink r:id="rId12" w:history="1">
         <w:r>
           <w:rPr>
             <w:rStyle w:val="Hyperlink"/>
@@ -831,7 +997,7 @@
         </w:rPr>
         <w:br/>
       </w:r>
-      <w:hyperlink r:id="rId11" w:history="1">
+      <w:hyperlink r:id="rId13" w:history="1">
         <w:r>
           <w:rPr>
             <w:rStyle w:val="Hyperlink"/>
@@ -866,7 +1032,7 @@
       <w:r>
         <w:br/>
       </w:r>
-      <w:hyperlink r:id="rId12" w:history="1">
+      <w:hyperlink r:id="rId14" w:history="1">
         <w:r>
           <w:rPr>
             <w:rStyle w:val="Hyperlink"/>
@@ -908,7 +1074,7 @@
       <w:r>
         <w:br/>
       </w:r>
-      <w:hyperlink r:id="rId13" w:history="1">
+      <w:hyperlink r:id="rId15" w:history="1">
         <w:r>
           <w:rPr>
             <w:rStyle w:val="Hyperlink"/>
@@ -953,7 +1119,7 @@
       <w:r>
         <w:br/>
       </w:r>
-      <w:hyperlink r:id="rId14" w:history="1">
+      <w:hyperlink r:id="rId16" w:history="1">
         <w:r>
           <w:rPr>
             <w:rStyle w:val="Hyperlink"/>
@@ -997,7 +1163,7 @@
       <w:r>
         <w:br/>
       </w:r>
-      <w:hyperlink r:id="rId15" w:history="1">
+      <w:hyperlink r:id="rId17" w:history="1">
         <w:r>
           <w:rPr>
             <w:rStyle w:val="Hyperlink"/>
@@ -1070,7 +1236,7 @@
       <w:r>
         <w:t xml:space="preserve">[video 37m] </w:t>
       </w:r>
-      <w:hyperlink r:id="rId16">
+      <w:hyperlink r:id="rId18">
         <w:r>
           <w:rPr>
             <w:rFonts w:ascii="Courier New" w:hAnsi="Courier New" w:cs="Courier New"/>
@@ -1105,7 +1271,7 @@
       <w:r>
         <w:br/>
       </w:r>
-      <w:hyperlink r:id="rId17" w:history="1">
+      <w:hyperlink r:id="rId19" w:history="1">
         <w:r>
           <w:rPr>
             <w:rStyle w:val="Hyperlink"/>
@@ -1142,7 +1308,7 @@
         </w:rPr>
         <w:br/>
       </w:r>
-      <w:hyperlink r:id="rId18">
+      <w:hyperlink r:id="rId20">
         <w:r>
           <w:rPr>
             <w:rFonts w:ascii="Courier New" w:hAnsi="Courier New" w:cs="Courier New"/>
@@ -1180,7 +1346,7 @@
       <w:r>
         <w:br/>
       </w:r>
-      <w:hyperlink r:id="rId19">
+      <w:hyperlink r:id="rId21">
         <w:r>
           <w:rPr>
             <w:rFonts w:ascii="Courier New" w:hAnsi="Courier New" w:cs="Courier New"/>
@@ -1232,7 +1398,7 @@
       <w:r>
         <w:br/>
       </w:r>
-      <w:hyperlink r:id="rId20" w:history="1">
+      <w:hyperlink r:id="rId22" w:history="1">
         <w:r>
           <w:rPr>
             <w:rStyle w:val="Hyperlink"/>
@@ -1273,7 +1439,41 @@
         <w:t>Code Signing</w:t>
       </w:r>
       <w:r>
-        <w:t xml:space="preserve"> (AVCDL secondary document)</w:t>
+        <w:t xml:space="preserve"> (AVCDL </w:t>
+      </w:r>
+      <w:r>
+        <w:t>elaboration</w:t>
+      </w:r>
+      <w:r>
+        <w:t xml:space="preserve"> document)</w:t>
+      </w:r>
+    </w:p>
+    <w:p>
+      <w:pPr>
+        <w:numPr>
+          <w:ilvl w:val="0"/>
+          <w:numId w:val="1"/>
+        </w:numPr>
+        <w:rPr>
+          <w:lang w:val="en-US"/>
+        </w:rPr>
+      </w:pPr>
+      <w:r>
+        <w:rPr>
+          <w:b/>
+          <w:bCs/>
+        </w:rPr>
+        <w:t>Software Bill of Materials Lifecycle</w:t>
+      </w:r>
+      <w:r>
+        <w:rPr>
+          <w:b/>
+          <w:bCs/>
+        </w:rPr>
+        <w:t xml:space="preserve"> </w:t>
+      </w:r>
+      <w:r>
+        <w:t>(AVCDL elaboration document)</w:t>
       </w:r>
     </w:p>
     <w:p>
@@ -1282,13 +1482,183 @@
       </w:pPr>
     </w:p>
     <w:sectPr>
+      <w:footerReference w:type="even" r:id="rId23"/>
+      <w:footerReference w:type="default" r:id="rId24"/>
       <w:pgSz w:w="12240" w:h="15840"/>
       <w:pgMar w:top="1440" w:right="1440" w:bottom="1440" w:left="1440" w:header="720" w:footer="720" w:gutter="0"/>
       <w:pgNumType w:start="1"/>
       <w:cols w:space="720"/>
+      <w:titlePg/>
     </w:sectPr>
   </w:body>
 </w:document>
+</file>
+
+<file path=word/endnotes.xml><?xml version="1.0" encoding="utf-8"?>
+<w:endnotes xmlns:wpc="http://schemas.microsoft.com/office/word/2010/wordprocessingCanvas" xmlns:cx="http://schemas.microsoft.com/office/drawing/2014/chartex" xmlns:cx1="http://schemas.microsoft.com/office/drawing/2015/9/8/chartex" xmlns:cx2="http://schemas.microsoft.com/office/drawing/2015/10/21/chartex" xmlns:cx3="http://schemas.microsoft.com/office/drawing/2016/5/9/chartex" xmlns:cx4="http://schemas.microsoft.com/office/drawing/2016/5/10/chartex" xmlns:cx5="http://schemas.microsoft.com/office/drawing/2016/5/11/chartex" xmlns:cx6="http://schemas.microsoft.com/office/drawing/2016/5/12/chartex" xmlns:cx7="http://schemas.microsoft.com/office/drawing/2016/5/13/chartex" xmlns:cx8="http://schemas.microsoft.com/office/drawing/2016/5/14/chartex" xmlns:mc="http://schemas.openxmlformats.org/markup-compatibility/2006" xmlns:aink="http://schemas.microsoft.com/office/drawing/2016/ink" xmlns:am3d="http://schemas.microsoft.com/office/drawing/2017/model3d" xmlns:o="urn:schemas-microsoft-com:office:office" xmlns:r="http://schemas.openxmlformats.org/officeDocument/2006/relationships" xmlns:m="http://schemas.openxmlformats.org/officeDocument/2006/math" xmlns:v="urn:schemas-microsoft-com:vml" xmlns:wp14="http://schemas.microsoft.com/office/word/2010/wordprocessingDrawing" xmlns:wp="http://schemas.openxmlformats.org/drawingml/2006/wordprocessingDrawing" xmlns:w10="urn:schemas-microsoft-com:office:word" xmlns:w="http://schemas.openxmlformats.org/wordprocessingml/2006/main" xmlns:w14="http://schemas.microsoft.com/office/word/2010/wordml" xmlns:w15="http://schemas.microsoft.com/office/word/2012/wordml" xmlns:w16cex="http://schemas.microsoft.com/office/word/2018/wordml/cex" xmlns:w16cid="http://schemas.microsoft.com/office/word/2016/wordml/cid" xmlns:w16="http://schemas.microsoft.com/office/word/2018/wordml" xmlns:w16se="http://schemas.microsoft.com/office/word/2015/wordml/symex" xmlns:wpg="http://schemas.microsoft.com/office/word/2010/wordprocessingGroup" xmlns:wpi="http://schemas.microsoft.com/office/word/2010/wordprocessingInk" xmlns:wne="http://schemas.microsoft.com/office/word/2006/wordml" xmlns:wps="http://schemas.microsoft.com/office/word/2010/wordprocessingShape" mc:Ignorable="w14 w15 w16se w16cid w16 w16cex wp14">
+  <w:endnote w:type="separator" w:id="-1">
+    <w:p>
+      <w:pPr>
+        <w:spacing w:line="240" w:lineRule="auto"/>
+      </w:pPr>
+      <w:r>
+        <w:separator/>
+      </w:r>
+    </w:p>
+  </w:endnote>
+  <w:endnote w:type="continuationSeparator" w:id="0">
+    <w:p>
+      <w:pPr>
+        <w:spacing w:line="240" w:lineRule="auto"/>
+      </w:pPr>
+      <w:r>
+        <w:continuationSeparator/>
+      </w:r>
+    </w:p>
+  </w:endnote>
+</w:endnotes>
+</file>
+
+<file path=word/footer1.xml><?xml version="1.0" encoding="utf-8"?>
+<w:ftr xmlns:wpc="http://schemas.microsoft.com/office/word/2010/wordprocessingCanvas" xmlns:cx="http://schemas.microsoft.com/office/drawing/2014/chartex" xmlns:cx1="http://schemas.microsoft.com/office/drawing/2015/9/8/chartex" xmlns:cx2="http://schemas.microsoft.com/office/drawing/2015/10/21/chartex" xmlns:cx3="http://schemas.microsoft.com/office/drawing/2016/5/9/chartex" xmlns:cx4="http://schemas.microsoft.com/office/drawing/2016/5/10/chartex" xmlns:cx5="http://schemas.microsoft.com/office/drawing/2016/5/11/chartex" xmlns:cx6="http://schemas.microsoft.com/office/drawing/2016/5/12/chartex" xmlns:cx7="http://schemas.microsoft.com/office/drawing/2016/5/13/chartex" xmlns:cx8="http://schemas.microsoft.com/office/drawing/2016/5/14/chartex" xmlns:mc="http://schemas.openxmlformats.org/markup-compatibility/2006" xmlns:aink="http://schemas.microsoft.com/office/drawing/2016/ink" xmlns:am3d="http://schemas.microsoft.com/office/drawing/2017/model3d" xmlns:o="urn:schemas-microsoft-com:office:office" xmlns:r="http://schemas.openxmlformats.org/officeDocument/2006/relationships" xmlns:m="http://schemas.openxmlformats.org/officeDocument/2006/math" xmlns:v="urn:schemas-microsoft-com:vml" xmlns:wp14="http://schemas.microsoft.com/office/word/2010/wordprocessingDrawing" xmlns:wp="http://schemas.openxmlformats.org/drawingml/2006/wordprocessingDrawing" xmlns:w10="urn:schemas-microsoft-com:office:word" xmlns:w="http://schemas.openxmlformats.org/wordprocessingml/2006/main" xmlns:w14="http://schemas.microsoft.com/office/word/2010/wordml" xmlns:w15="http://schemas.microsoft.com/office/word/2012/wordml" xmlns:w16cex="http://schemas.microsoft.com/office/word/2018/wordml/cex" xmlns:w16cid="http://schemas.microsoft.com/office/word/2016/wordml/cid" xmlns:w16="http://schemas.microsoft.com/office/word/2018/wordml" xmlns:w16se="http://schemas.microsoft.com/office/word/2015/wordml/symex" xmlns:wpg="http://schemas.microsoft.com/office/word/2010/wordprocessingGroup" xmlns:wpi="http://schemas.microsoft.com/office/word/2010/wordprocessingInk" xmlns:wne="http://schemas.microsoft.com/office/word/2006/wordml" xmlns:wps="http://schemas.microsoft.com/office/word/2010/wordprocessingShape" mc:Ignorable="w14 w15 w16se w16cid w16 w16cex wp14">
+  <w:sdt>
+    <w:sdtPr>
+      <w:rPr>
+        <w:rStyle w:val="PageNumber"/>
+      </w:rPr>
+      <w:id w:val="-1744332069"/>
+      <w:docPartObj>
+        <w:docPartGallery w:val="Page Numbers (Bottom of Page)"/>
+        <w:docPartUnique/>
+      </w:docPartObj>
+    </w:sdtPr>
+    <w:sdtContent>
+      <w:p>
+        <w:pPr>
+          <w:pStyle w:val="Footer"/>
+          <w:framePr w:wrap="none" w:vAnchor="text" w:hAnchor="margin" w:xAlign="right" w:y="1"/>
+          <w:rPr>
+            <w:rStyle w:val="PageNumber"/>
+          </w:rPr>
+        </w:pPr>
+        <w:r>
+          <w:rPr>
+            <w:rStyle w:val="PageNumber"/>
+          </w:rPr>
+          <w:fldChar w:fldCharType="begin"/>
+        </w:r>
+        <w:r>
+          <w:rPr>
+            <w:rStyle w:val="PageNumber"/>
+          </w:rPr>
+          <w:instrText xml:space="preserve"> PAGE </w:instrText>
+        </w:r>
+        <w:r>
+          <w:rPr>
+            <w:rStyle w:val="PageNumber"/>
+          </w:rPr>
+          <w:fldChar w:fldCharType="end"/>
+        </w:r>
+      </w:p>
+    </w:sdtContent>
+  </w:sdt>
+  <w:p>
+    <w:pPr>
+      <w:pStyle w:val="Footer"/>
+      <w:ind w:right="360"/>
+    </w:pPr>
+  </w:p>
+</w:ftr>
+</file>
+
+<file path=word/footer2.xml><?xml version="1.0" encoding="utf-8"?>
+<w:ftr xmlns:wpc="http://schemas.microsoft.com/office/word/2010/wordprocessingCanvas" xmlns:cx="http://schemas.microsoft.com/office/drawing/2014/chartex" xmlns:cx1="http://schemas.microsoft.com/office/drawing/2015/9/8/chartex" xmlns:cx2="http://schemas.microsoft.com/office/drawing/2015/10/21/chartex" xmlns:cx3="http://schemas.microsoft.com/office/drawing/2016/5/9/chartex" xmlns:cx4="http://schemas.microsoft.com/office/drawing/2016/5/10/chartex" xmlns:cx5="http://schemas.microsoft.com/office/drawing/2016/5/11/chartex" xmlns:cx6="http://schemas.microsoft.com/office/drawing/2016/5/12/chartex" xmlns:cx7="http://schemas.microsoft.com/office/drawing/2016/5/13/chartex" xmlns:cx8="http://schemas.microsoft.com/office/drawing/2016/5/14/chartex" xmlns:mc="http://schemas.openxmlformats.org/markup-compatibility/2006" xmlns:aink="http://schemas.microsoft.com/office/drawing/2016/ink" xmlns:am3d="http://schemas.microsoft.com/office/drawing/2017/model3d" xmlns:o="urn:schemas-microsoft-com:office:office" xmlns:r="http://schemas.openxmlformats.org/officeDocument/2006/relationships" xmlns:m="http://schemas.openxmlformats.org/officeDocument/2006/math" xmlns:v="urn:schemas-microsoft-com:vml" xmlns:wp14="http://schemas.microsoft.com/office/word/2010/wordprocessingDrawing" xmlns:wp="http://schemas.openxmlformats.org/drawingml/2006/wordprocessingDrawing" xmlns:w10="urn:schemas-microsoft-com:office:word" xmlns:w="http://schemas.openxmlformats.org/wordprocessingml/2006/main" xmlns:w14="http://schemas.microsoft.com/office/word/2010/wordml" xmlns:w15="http://schemas.microsoft.com/office/word/2012/wordml" xmlns:w16cex="http://schemas.microsoft.com/office/word/2018/wordml/cex" xmlns:w16cid="http://schemas.microsoft.com/office/word/2016/wordml/cid" xmlns:w16="http://schemas.microsoft.com/office/word/2018/wordml" xmlns:w16se="http://schemas.microsoft.com/office/word/2015/wordml/symex" xmlns:wpg="http://schemas.microsoft.com/office/word/2010/wordprocessingGroup" xmlns:wpi="http://schemas.microsoft.com/office/word/2010/wordprocessingInk" xmlns:wne="http://schemas.microsoft.com/office/word/2006/wordml" xmlns:wps="http://schemas.microsoft.com/office/word/2010/wordprocessingShape" mc:Ignorable="w14 w15 w16se w16cid w16 w16cex wp14">
+  <w:sdt>
+    <w:sdtPr>
+      <w:rPr>
+        <w:rStyle w:val="PageNumber"/>
+      </w:rPr>
+      <w:id w:val="-1992548012"/>
+      <w:docPartObj>
+        <w:docPartGallery w:val="Page Numbers (Bottom of Page)"/>
+        <w:docPartUnique/>
+      </w:docPartObj>
+    </w:sdtPr>
+    <w:sdtContent>
+      <w:p>
+        <w:pPr>
+          <w:pStyle w:val="Footer"/>
+          <w:framePr w:wrap="none" w:vAnchor="text" w:hAnchor="margin" w:xAlign="right" w:y="1"/>
+          <w:rPr>
+            <w:rStyle w:val="PageNumber"/>
+          </w:rPr>
+        </w:pPr>
+        <w:r>
+          <w:rPr>
+            <w:rStyle w:val="PageNumber"/>
+          </w:rPr>
+          <w:fldChar w:fldCharType="begin"/>
+        </w:r>
+        <w:r>
+          <w:rPr>
+            <w:rStyle w:val="PageNumber"/>
+          </w:rPr>
+          <w:instrText xml:space="preserve"> PAGE </w:instrText>
+        </w:r>
+        <w:r>
+          <w:rPr>
+            <w:rStyle w:val="PageNumber"/>
+          </w:rPr>
+          <w:fldChar w:fldCharType="separate"/>
+        </w:r>
+        <w:r>
+          <w:rPr>
+            <w:rStyle w:val="PageNumber"/>
+            <w:noProof/>
+          </w:rPr>
+          <w:t>2</w:t>
+        </w:r>
+        <w:r>
+          <w:rPr>
+            <w:rStyle w:val="PageNumber"/>
+          </w:rPr>
+          <w:fldChar w:fldCharType="end"/>
+        </w:r>
+      </w:p>
+    </w:sdtContent>
+  </w:sdt>
+  <w:p>
+    <w:pPr>
+      <w:pStyle w:val="Footer"/>
+      <w:ind w:right="360"/>
+    </w:pPr>
+  </w:p>
+</w:ftr>
+</file>
+
+<file path=word/footnotes.xml><?xml version="1.0" encoding="utf-8"?>
+<w:footnotes xmlns:wpc="http://schemas.microsoft.com/office/word/2010/wordprocessingCanvas" xmlns:cx="http://schemas.microsoft.com/office/drawing/2014/chartex" xmlns:cx1="http://schemas.microsoft.com/office/drawing/2015/9/8/chartex" xmlns:cx2="http://schemas.microsoft.com/office/drawing/2015/10/21/chartex" xmlns:cx3="http://schemas.microsoft.com/office/drawing/2016/5/9/chartex" xmlns:cx4="http://schemas.microsoft.com/office/drawing/2016/5/10/chartex" xmlns:cx5="http://schemas.microsoft.com/office/drawing/2016/5/11/chartex" xmlns:cx6="http://schemas.microsoft.com/office/drawing/2016/5/12/chartex" xmlns:cx7="http://schemas.microsoft.com/office/drawing/2016/5/13/chartex" xmlns:cx8="http://schemas.microsoft.com/office/drawing/2016/5/14/chartex" xmlns:mc="http://schemas.openxmlformats.org/markup-compatibility/2006" xmlns:aink="http://schemas.microsoft.com/office/drawing/2016/ink" xmlns:am3d="http://schemas.microsoft.com/office/drawing/2017/model3d" xmlns:o="urn:schemas-microsoft-com:office:office" xmlns:r="http://schemas.openxmlformats.org/officeDocument/2006/relationships" xmlns:m="http://schemas.openxmlformats.org/officeDocument/2006/math" xmlns:v="urn:schemas-microsoft-com:vml" xmlns:wp14="http://schemas.microsoft.com/office/word/2010/wordprocessingDrawing" xmlns:wp="http://schemas.openxmlformats.org/drawingml/2006/wordprocessingDrawing" xmlns:w10="urn:schemas-microsoft-com:office:word" xmlns:w="http://schemas.openxmlformats.org/wordprocessingml/2006/main" xmlns:w14="http://schemas.microsoft.com/office/word/2010/wordml" xmlns:w15="http://schemas.microsoft.com/office/word/2012/wordml" xmlns:w16cex="http://schemas.microsoft.com/office/word/2018/wordml/cex" xmlns:w16cid="http://schemas.microsoft.com/office/word/2016/wordml/cid" xmlns:w16="http://schemas.microsoft.com/office/word/2018/wordml" xmlns:w16se="http://schemas.microsoft.com/office/word/2015/wordml/symex" xmlns:wpg="http://schemas.microsoft.com/office/word/2010/wordprocessingGroup" xmlns:wpi="http://schemas.microsoft.com/office/word/2010/wordprocessingInk" xmlns:wne="http://schemas.microsoft.com/office/word/2006/wordml" xmlns:wps="http://schemas.microsoft.com/office/word/2010/wordprocessingShape" mc:Ignorable="w14 w15 w16se w16cid w16 w16cex wp14">
+  <w:footnote w:type="separator" w:id="-1">
+    <w:p>
+      <w:pPr>
+        <w:spacing w:line="240" w:lineRule="auto"/>
+      </w:pPr>
+      <w:r>
+        <w:separator/>
+      </w:r>
+    </w:p>
+  </w:footnote>
+  <w:footnote w:type="continuationSeparator" w:id="0">
+    <w:p>
+      <w:pPr>
+        <w:spacing w:line="240" w:lineRule="auto"/>
+      </w:pPr>
+      <w:r>
+        <w:continuationSeparator/>
+      </w:r>
+    </w:p>
+  </w:footnote>
+</w:footnotes>
 </file>
 
 <file path=word/numbering.xml><?xml version="1.0" encoding="utf-8"?>
@@ -2299,6 +2669,58 @@
       <w:szCs w:val="24"/>
     </w:rPr>
   </w:style>
+  <w:style w:type="paragraph" w:styleId="Header">
+    <w:name w:val="header"/>
+    <w:basedOn w:val="Normal"/>
+    <w:link w:val="HeaderChar"/>
+    <w:uiPriority w:val="99"/>
+    <w:unhideWhenUsed/>
+    <w:rsid w:val="00035E6A"/>
+    <w:pPr>
+      <w:tabs>
+        <w:tab w:val="center" w:pos="4680"/>
+        <w:tab w:val="right" w:pos="9360"/>
+      </w:tabs>
+      <w:spacing w:line="240" w:lineRule="auto"/>
+    </w:pPr>
+  </w:style>
+  <w:style w:type="character" w:customStyle="1" w:styleId="HeaderChar">
+    <w:name w:val="Header Char"/>
+    <w:basedOn w:val="DefaultParagraphFont"/>
+    <w:link w:val="Header"/>
+    <w:uiPriority w:val="99"/>
+    <w:rsid w:val="00035E6A"/>
+  </w:style>
+  <w:style w:type="paragraph" w:styleId="Footer">
+    <w:name w:val="footer"/>
+    <w:basedOn w:val="Normal"/>
+    <w:link w:val="FooterChar"/>
+    <w:uiPriority w:val="99"/>
+    <w:unhideWhenUsed/>
+    <w:rsid w:val="00035E6A"/>
+    <w:pPr>
+      <w:tabs>
+        <w:tab w:val="center" w:pos="4680"/>
+        <w:tab w:val="right" w:pos="9360"/>
+      </w:tabs>
+      <w:spacing w:line="240" w:lineRule="auto"/>
+    </w:pPr>
+  </w:style>
+  <w:style w:type="character" w:customStyle="1" w:styleId="FooterChar">
+    <w:name w:val="Footer Char"/>
+    <w:basedOn w:val="DefaultParagraphFont"/>
+    <w:link w:val="Footer"/>
+    <w:uiPriority w:val="99"/>
+    <w:rsid w:val="00035E6A"/>
+  </w:style>
+  <w:style w:type="character" w:styleId="PageNumber">
+    <w:name w:val="page number"/>
+    <w:basedOn w:val="DefaultParagraphFont"/>
+    <w:uiPriority w:val="99"/>
+    <w:semiHidden/>
+    <w:unhideWhenUsed/>
+    <w:rsid w:val="00035E6A"/>
+  </w:style>
 </w:styles>
 </file>
 

</xml_diff>

<commit_message>
updated the foundation phase secondary documents (include their AVCDL product ID  / add pages number where missing)
</commit_message>
<xml_diff>
--- a/source/reference_documents/secondary_documents/foundation phase/Code Protection Plan/Code Protection Plan.docx
+++ b/source/reference_documents/secondary_documents/foundation phase/Code Protection Plan/Code Protection Plan.docx
@@ -1,6 +1,6 @@
 
 <file path=word/document.xml><?xml version="1.0" encoding="utf-8"?>
-<w:document xmlns:wpc="http://schemas.microsoft.com/office/word/2010/wordprocessingCanvas" xmlns:cx="http://schemas.microsoft.com/office/drawing/2014/chartex" xmlns:cx1="http://schemas.microsoft.com/office/drawing/2015/9/8/chartex" xmlns:cx2="http://schemas.microsoft.com/office/drawing/2015/10/21/chartex" xmlns:cx3="http://schemas.microsoft.com/office/drawing/2016/5/9/chartex" xmlns:cx4="http://schemas.microsoft.com/office/drawing/2016/5/10/chartex" xmlns:cx5="http://schemas.microsoft.com/office/drawing/2016/5/11/chartex" xmlns:cx6="http://schemas.microsoft.com/office/drawing/2016/5/12/chartex" xmlns:cx7="http://schemas.microsoft.com/office/drawing/2016/5/13/chartex" xmlns:cx8="http://schemas.microsoft.com/office/drawing/2016/5/14/chartex" xmlns:mc="http://schemas.openxmlformats.org/markup-compatibility/2006" xmlns:aink="http://schemas.microsoft.com/office/drawing/2016/ink" xmlns:am3d="http://schemas.microsoft.com/office/drawing/2017/model3d" xmlns:o="urn:schemas-microsoft-com:office:office" xmlns:r="http://schemas.openxmlformats.org/officeDocument/2006/relationships" xmlns:m="http://schemas.openxmlformats.org/officeDocument/2006/math" xmlns:v="urn:schemas-microsoft-com:vml" xmlns:wp14="http://schemas.microsoft.com/office/word/2010/wordprocessingDrawing" xmlns:wp="http://schemas.openxmlformats.org/drawingml/2006/wordprocessingDrawing" xmlns:w10="urn:schemas-microsoft-com:office:word" xmlns:w="http://schemas.openxmlformats.org/wordprocessingml/2006/main" xmlns:w14="http://schemas.microsoft.com/office/word/2010/wordml" xmlns:w15="http://schemas.microsoft.com/office/word/2012/wordml" xmlns:w16cex="http://schemas.microsoft.com/office/word/2018/wordml/cex" xmlns:w16cid="http://schemas.microsoft.com/office/word/2016/wordml/cid" xmlns:w16="http://schemas.microsoft.com/office/word/2018/wordml" xmlns:w16se="http://schemas.microsoft.com/office/word/2015/wordml/symex" xmlns:wpg="http://schemas.microsoft.com/office/word/2010/wordprocessingGroup" xmlns:wpi="http://schemas.microsoft.com/office/word/2010/wordprocessingInk" xmlns:wne="http://schemas.microsoft.com/office/word/2006/wordml" xmlns:wps="http://schemas.microsoft.com/office/word/2010/wordprocessingShape" mc:Ignorable="w14 w15 w16se w16cid w16 w16cex wp14">
+<w:document xmlns:wpc="http://schemas.microsoft.com/office/word/2010/wordprocessingCanvas" xmlns:cx="http://schemas.microsoft.com/office/drawing/2014/chartex" xmlns:cx1="http://schemas.microsoft.com/office/drawing/2015/9/8/chartex" xmlns:cx2="http://schemas.microsoft.com/office/drawing/2015/10/21/chartex" xmlns:cx3="http://schemas.microsoft.com/office/drawing/2016/5/9/chartex" xmlns:cx4="http://schemas.microsoft.com/office/drawing/2016/5/10/chartex" xmlns:cx5="http://schemas.microsoft.com/office/drawing/2016/5/11/chartex" xmlns:cx6="http://schemas.microsoft.com/office/drawing/2016/5/12/chartex" xmlns:cx7="http://schemas.microsoft.com/office/drawing/2016/5/13/chartex" xmlns:cx8="http://schemas.microsoft.com/office/drawing/2016/5/14/chartex" xmlns:mc="http://schemas.openxmlformats.org/markup-compatibility/2006" xmlns:aink="http://schemas.microsoft.com/office/drawing/2016/ink" xmlns:am3d="http://schemas.microsoft.com/office/drawing/2017/model3d" xmlns:o="urn:schemas-microsoft-com:office:office" xmlns:oel="http://schemas.microsoft.com/office/2019/extlst" xmlns:r="http://schemas.openxmlformats.org/officeDocument/2006/relationships" xmlns:m="http://schemas.openxmlformats.org/officeDocument/2006/math" xmlns:v="urn:schemas-microsoft-com:vml" xmlns:wp14="http://schemas.microsoft.com/office/word/2010/wordprocessingDrawing" xmlns:wp="http://schemas.openxmlformats.org/drawingml/2006/wordprocessingDrawing" xmlns:w10="urn:schemas-microsoft-com:office:word" xmlns:w="http://schemas.openxmlformats.org/wordprocessingml/2006/main" xmlns:w14="http://schemas.microsoft.com/office/word/2010/wordml" xmlns:w15="http://schemas.microsoft.com/office/word/2012/wordml" xmlns:w16cex="http://schemas.microsoft.com/office/word/2018/wordml/cex" xmlns:w16cid="http://schemas.microsoft.com/office/word/2016/wordml/cid" xmlns:w16="http://schemas.microsoft.com/office/word/2018/wordml" xmlns:w16sdtdh="http://schemas.microsoft.com/office/word/2020/wordml/sdtdatahash" xmlns:w16se="http://schemas.microsoft.com/office/word/2015/wordml/symex" xmlns:wpg="http://schemas.microsoft.com/office/word/2010/wordprocessingGroup" xmlns:wpi="http://schemas.microsoft.com/office/word/2010/wordprocessingInk" xmlns:wne="http://schemas.microsoft.com/office/word/2006/wordml" xmlns:wps="http://schemas.microsoft.com/office/word/2010/wordprocessingShape" mc:Ignorable="w14 w15 w16se w16cid w16 w16cex w16sdtdh wp14">
   <w:body>
     <w:p>
       <w:pPr>
@@ -28,7 +28,7 @@
         <w:t xml:space="preserve">Version </w:t>
       </w:r>
       <w:r>
-        <w:t>6</w:t>
+        <w:t>7</w:t>
       </w:r>
     </w:p>
     <w:p>
@@ -48,7 +48,7 @@
         <w:rPr>
           <w:noProof/>
         </w:rPr>
-        <w:t>6/3/22 8:32 AM</w:t>
+        <w:t>9/8/23 9:00 AM</w:t>
       </w:r>
       <w:r>
         <w:fldChar w:fldCharType="end"/>
@@ -152,7 +152,21 @@
           <w:b/>
           <w:bCs/>
         </w:rPr>
-        <w:t>ISO 21434</w:t>
+        <w:t>ISO</w:t>
+      </w:r>
+      <w:r>
+        <w:rPr>
+          <w:b/>
+          <w:bCs/>
+        </w:rPr>
+        <w:t>/SAE</w:t>
+      </w:r>
+      <w:r>
+        <w:rPr>
+          <w:b/>
+          <w:bCs/>
+        </w:rPr>
+        <w:t xml:space="preserve"> 21434</w:t>
       </w:r>
       <w:r>
         <w:t xml:space="preserve"> and </w:t>
@@ -305,51 +319,22 @@
     <w:p>
       <w:pPr>
         <w:spacing w:after="240"/>
-        <w:ind w:left="990" w:hanging="990"/>
-        <w:jc w:val="both"/>
-        <w:rPr>
-          <w:sz w:val="28"/>
-          <w:szCs w:val="28"/>
-        </w:rPr>
-      </w:pPr>
-      <w:r>
-        <w:rPr>
+        <w:ind w:left="720" w:hanging="720"/>
+        <w:jc w:val="both"/>
+      </w:pPr>
+      <w:r>
+        <w:rPr>
+          <w:b/>
+          <w:bCs/>
           <w:color w:val="0070C0"/>
-          <w:sz w:val="28"/>
-          <w:szCs w:val="28"/>
         </w:rPr>
         <w:t>Note:</w:t>
       </w:r>
       <w:r>
-        <w:rPr>
-          <w:sz w:val="28"/>
-          <w:szCs w:val="28"/>
-        </w:rPr>
         <w:tab/>
       </w:r>
       <w:r>
-        <w:rPr>
-          <w:color w:val="0070C0"/>
-          <w:sz w:val="28"/>
-          <w:szCs w:val="28"/>
-        </w:rPr>
-        <w:t>This document refers to AVCDL elaboration documents</w:t>
-      </w:r>
-      <w:r>
-        <w:rPr>
-          <w:color w:val="0070C0"/>
-          <w:sz w:val="28"/>
-          <w:szCs w:val="28"/>
-        </w:rPr>
-        <w:t>.</w:t>
-      </w:r>
-      <w:r>
-        <w:rPr>
-          <w:color w:val="0070C0"/>
-          <w:sz w:val="28"/>
-          <w:szCs w:val="28"/>
-        </w:rPr>
-        <w:t xml:space="preserve"> These documents are intended to provide insights as to how the AVCDL processes might be applied or how to understand the AVCDL from the viewpoint of other standards.</w:t>
+        <w:t>This document refers to AVCDL elaboration documents. These documents are intended to provide insights as to how the AVCDL processes might be applied or how to understand the AVCDL from the viewpoint of other standards.</w:t>
       </w:r>
     </w:p>
     <w:p>
@@ -655,13 +640,7 @@
         <w:tab/>
       </w:r>
       <w:r>
-        <w:t xml:space="preserve">The </w:t>
-      </w:r>
-      <w:r>
-        <w:t>SBOM lifecycle</w:t>
-      </w:r>
-      <w:r>
-        <w:t xml:space="preserve"> is presented in the </w:t>
+        <w:t xml:space="preserve">The SBOM lifecycle is presented in the </w:t>
       </w:r>
       <w:r>
         <w:rPr>
@@ -1463,14 +1442,7 @@
           <w:b/>
           <w:bCs/>
         </w:rPr>
-        <w:t>Software Bill of Materials Lifecycle</w:t>
-      </w:r>
-      <w:r>
-        <w:rPr>
-          <w:b/>
-          <w:bCs/>
-        </w:rPr>
-        <w:t xml:space="preserve"> </w:t>
+        <w:t xml:space="preserve">Software Bill of Materials Lifecycle </w:t>
       </w:r>
       <w:r>
         <w:t>(AVCDL elaboration document)</w:t>
@@ -1484,6 +1456,7 @@
     <w:sectPr>
       <w:footerReference w:type="even" r:id="rId23"/>
       <w:footerReference w:type="default" r:id="rId24"/>
+      <w:headerReference w:type="first" r:id="rId25"/>
       <w:pgSz w:w="12240" w:h="15840"/>
       <w:pgMar w:top="1440" w:right="1440" w:bottom="1440" w:left="1440" w:header="720" w:footer="720" w:gutter="0"/>
       <w:pgNumType w:start="1"/>
@@ -1495,7 +1468,7 @@
 </file>
 
 <file path=word/endnotes.xml><?xml version="1.0" encoding="utf-8"?>
-<w:endnotes xmlns:wpc="http://schemas.microsoft.com/office/word/2010/wordprocessingCanvas" xmlns:cx="http://schemas.microsoft.com/office/drawing/2014/chartex" xmlns:cx1="http://schemas.microsoft.com/office/drawing/2015/9/8/chartex" xmlns:cx2="http://schemas.microsoft.com/office/drawing/2015/10/21/chartex" xmlns:cx3="http://schemas.microsoft.com/office/drawing/2016/5/9/chartex" xmlns:cx4="http://schemas.microsoft.com/office/drawing/2016/5/10/chartex" xmlns:cx5="http://schemas.microsoft.com/office/drawing/2016/5/11/chartex" xmlns:cx6="http://schemas.microsoft.com/office/drawing/2016/5/12/chartex" xmlns:cx7="http://schemas.microsoft.com/office/drawing/2016/5/13/chartex" xmlns:cx8="http://schemas.microsoft.com/office/drawing/2016/5/14/chartex" xmlns:mc="http://schemas.openxmlformats.org/markup-compatibility/2006" xmlns:aink="http://schemas.microsoft.com/office/drawing/2016/ink" xmlns:am3d="http://schemas.microsoft.com/office/drawing/2017/model3d" xmlns:o="urn:schemas-microsoft-com:office:office" xmlns:r="http://schemas.openxmlformats.org/officeDocument/2006/relationships" xmlns:m="http://schemas.openxmlformats.org/officeDocument/2006/math" xmlns:v="urn:schemas-microsoft-com:vml" xmlns:wp14="http://schemas.microsoft.com/office/word/2010/wordprocessingDrawing" xmlns:wp="http://schemas.openxmlformats.org/drawingml/2006/wordprocessingDrawing" xmlns:w10="urn:schemas-microsoft-com:office:word" xmlns:w="http://schemas.openxmlformats.org/wordprocessingml/2006/main" xmlns:w14="http://schemas.microsoft.com/office/word/2010/wordml" xmlns:w15="http://schemas.microsoft.com/office/word/2012/wordml" xmlns:w16cex="http://schemas.microsoft.com/office/word/2018/wordml/cex" xmlns:w16cid="http://schemas.microsoft.com/office/word/2016/wordml/cid" xmlns:w16="http://schemas.microsoft.com/office/word/2018/wordml" xmlns:w16se="http://schemas.microsoft.com/office/word/2015/wordml/symex" xmlns:wpg="http://schemas.microsoft.com/office/word/2010/wordprocessingGroup" xmlns:wpi="http://schemas.microsoft.com/office/word/2010/wordprocessingInk" xmlns:wne="http://schemas.microsoft.com/office/word/2006/wordml" xmlns:wps="http://schemas.microsoft.com/office/word/2010/wordprocessingShape" mc:Ignorable="w14 w15 w16se w16cid w16 w16cex wp14">
+<w:endnotes xmlns:wpc="http://schemas.microsoft.com/office/word/2010/wordprocessingCanvas" xmlns:cx="http://schemas.microsoft.com/office/drawing/2014/chartex" xmlns:cx1="http://schemas.microsoft.com/office/drawing/2015/9/8/chartex" xmlns:cx2="http://schemas.microsoft.com/office/drawing/2015/10/21/chartex" xmlns:cx3="http://schemas.microsoft.com/office/drawing/2016/5/9/chartex" xmlns:cx4="http://schemas.microsoft.com/office/drawing/2016/5/10/chartex" xmlns:cx5="http://schemas.microsoft.com/office/drawing/2016/5/11/chartex" xmlns:cx6="http://schemas.microsoft.com/office/drawing/2016/5/12/chartex" xmlns:cx7="http://schemas.microsoft.com/office/drawing/2016/5/13/chartex" xmlns:cx8="http://schemas.microsoft.com/office/drawing/2016/5/14/chartex" xmlns:mc="http://schemas.openxmlformats.org/markup-compatibility/2006" xmlns:aink="http://schemas.microsoft.com/office/drawing/2016/ink" xmlns:am3d="http://schemas.microsoft.com/office/drawing/2017/model3d" xmlns:o="urn:schemas-microsoft-com:office:office" xmlns:oel="http://schemas.microsoft.com/office/2019/extlst" xmlns:r="http://schemas.openxmlformats.org/officeDocument/2006/relationships" xmlns:m="http://schemas.openxmlformats.org/officeDocument/2006/math" xmlns:v="urn:schemas-microsoft-com:vml" xmlns:wp14="http://schemas.microsoft.com/office/word/2010/wordprocessingDrawing" xmlns:wp="http://schemas.openxmlformats.org/drawingml/2006/wordprocessingDrawing" xmlns:w10="urn:schemas-microsoft-com:office:word" xmlns:w="http://schemas.openxmlformats.org/wordprocessingml/2006/main" xmlns:w14="http://schemas.microsoft.com/office/word/2010/wordml" xmlns:w15="http://schemas.microsoft.com/office/word/2012/wordml" xmlns:w16cex="http://schemas.microsoft.com/office/word/2018/wordml/cex" xmlns:w16cid="http://schemas.microsoft.com/office/word/2016/wordml/cid" xmlns:w16="http://schemas.microsoft.com/office/word/2018/wordml" xmlns:w16sdtdh="http://schemas.microsoft.com/office/word/2020/wordml/sdtdatahash" xmlns:w16se="http://schemas.microsoft.com/office/word/2015/wordml/symex" xmlns:wpg="http://schemas.microsoft.com/office/word/2010/wordprocessingGroup" xmlns:wpi="http://schemas.microsoft.com/office/word/2010/wordprocessingInk" xmlns:wne="http://schemas.microsoft.com/office/word/2006/wordml" xmlns:wps="http://schemas.microsoft.com/office/word/2010/wordprocessingShape" mc:Ignorable="w14 w15 w16se w16cid w16 w16cex w16sdtdh wp14">
   <w:endnote w:type="separator" w:id="-1">
     <w:p>
       <w:pPr>
@@ -1520,7 +1493,7 @@
 </file>
 
 <file path=word/footer1.xml><?xml version="1.0" encoding="utf-8"?>
-<w:ftr xmlns:wpc="http://schemas.microsoft.com/office/word/2010/wordprocessingCanvas" xmlns:cx="http://schemas.microsoft.com/office/drawing/2014/chartex" xmlns:cx1="http://schemas.microsoft.com/office/drawing/2015/9/8/chartex" xmlns:cx2="http://schemas.microsoft.com/office/drawing/2015/10/21/chartex" xmlns:cx3="http://schemas.microsoft.com/office/drawing/2016/5/9/chartex" xmlns:cx4="http://schemas.microsoft.com/office/drawing/2016/5/10/chartex" xmlns:cx5="http://schemas.microsoft.com/office/drawing/2016/5/11/chartex" xmlns:cx6="http://schemas.microsoft.com/office/drawing/2016/5/12/chartex" xmlns:cx7="http://schemas.microsoft.com/office/drawing/2016/5/13/chartex" xmlns:cx8="http://schemas.microsoft.com/office/drawing/2016/5/14/chartex" xmlns:mc="http://schemas.openxmlformats.org/markup-compatibility/2006" xmlns:aink="http://schemas.microsoft.com/office/drawing/2016/ink" xmlns:am3d="http://schemas.microsoft.com/office/drawing/2017/model3d" xmlns:o="urn:schemas-microsoft-com:office:office" xmlns:r="http://schemas.openxmlformats.org/officeDocument/2006/relationships" xmlns:m="http://schemas.openxmlformats.org/officeDocument/2006/math" xmlns:v="urn:schemas-microsoft-com:vml" xmlns:wp14="http://schemas.microsoft.com/office/word/2010/wordprocessingDrawing" xmlns:wp="http://schemas.openxmlformats.org/drawingml/2006/wordprocessingDrawing" xmlns:w10="urn:schemas-microsoft-com:office:word" xmlns:w="http://schemas.openxmlformats.org/wordprocessingml/2006/main" xmlns:w14="http://schemas.microsoft.com/office/word/2010/wordml" xmlns:w15="http://schemas.microsoft.com/office/word/2012/wordml" xmlns:w16cex="http://schemas.microsoft.com/office/word/2018/wordml/cex" xmlns:w16cid="http://schemas.microsoft.com/office/word/2016/wordml/cid" xmlns:w16="http://schemas.microsoft.com/office/word/2018/wordml" xmlns:w16se="http://schemas.microsoft.com/office/word/2015/wordml/symex" xmlns:wpg="http://schemas.microsoft.com/office/word/2010/wordprocessingGroup" xmlns:wpi="http://schemas.microsoft.com/office/word/2010/wordprocessingInk" xmlns:wne="http://schemas.microsoft.com/office/word/2006/wordml" xmlns:wps="http://schemas.microsoft.com/office/word/2010/wordprocessingShape" mc:Ignorable="w14 w15 w16se w16cid w16 w16cex wp14">
+<w:ftr xmlns:wpc="http://schemas.microsoft.com/office/word/2010/wordprocessingCanvas" xmlns:cx="http://schemas.microsoft.com/office/drawing/2014/chartex" xmlns:cx1="http://schemas.microsoft.com/office/drawing/2015/9/8/chartex" xmlns:cx2="http://schemas.microsoft.com/office/drawing/2015/10/21/chartex" xmlns:cx3="http://schemas.microsoft.com/office/drawing/2016/5/9/chartex" xmlns:cx4="http://schemas.microsoft.com/office/drawing/2016/5/10/chartex" xmlns:cx5="http://schemas.microsoft.com/office/drawing/2016/5/11/chartex" xmlns:cx6="http://schemas.microsoft.com/office/drawing/2016/5/12/chartex" xmlns:cx7="http://schemas.microsoft.com/office/drawing/2016/5/13/chartex" xmlns:cx8="http://schemas.microsoft.com/office/drawing/2016/5/14/chartex" xmlns:mc="http://schemas.openxmlformats.org/markup-compatibility/2006" xmlns:aink="http://schemas.microsoft.com/office/drawing/2016/ink" xmlns:am3d="http://schemas.microsoft.com/office/drawing/2017/model3d" xmlns:o="urn:schemas-microsoft-com:office:office" xmlns:oel="http://schemas.microsoft.com/office/2019/extlst" xmlns:r="http://schemas.openxmlformats.org/officeDocument/2006/relationships" xmlns:m="http://schemas.openxmlformats.org/officeDocument/2006/math" xmlns:v="urn:schemas-microsoft-com:vml" xmlns:wp14="http://schemas.microsoft.com/office/word/2010/wordprocessingDrawing" xmlns:wp="http://schemas.openxmlformats.org/drawingml/2006/wordprocessingDrawing" xmlns:w10="urn:schemas-microsoft-com:office:word" xmlns:w="http://schemas.openxmlformats.org/wordprocessingml/2006/main" xmlns:w14="http://schemas.microsoft.com/office/word/2010/wordml" xmlns:w15="http://schemas.microsoft.com/office/word/2012/wordml" xmlns:w16cex="http://schemas.microsoft.com/office/word/2018/wordml/cex" xmlns:w16cid="http://schemas.microsoft.com/office/word/2016/wordml/cid" xmlns:w16="http://schemas.microsoft.com/office/word/2018/wordml" xmlns:w16sdtdh="http://schemas.microsoft.com/office/word/2020/wordml/sdtdatahash" xmlns:w16se="http://schemas.microsoft.com/office/word/2015/wordml/symex" xmlns:wpg="http://schemas.microsoft.com/office/word/2010/wordprocessingGroup" xmlns:wpi="http://schemas.microsoft.com/office/word/2010/wordprocessingInk" xmlns:wne="http://schemas.microsoft.com/office/word/2006/wordml" xmlns:wps="http://schemas.microsoft.com/office/word/2010/wordprocessingShape" mc:Ignorable="w14 w15 w16se w16cid w16 w16cex w16sdtdh wp14">
   <w:sdt>
     <w:sdtPr>
       <w:rPr>
@@ -1572,7 +1545,7 @@
 </file>
 
 <file path=word/footer2.xml><?xml version="1.0" encoding="utf-8"?>
-<w:ftr xmlns:wpc="http://schemas.microsoft.com/office/word/2010/wordprocessingCanvas" xmlns:cx="http://schemas.microsoft.com/office/drawing/2014/chartex" xmlns:cx1="http://schemas.microsoft.com/office/drawing/2015/9/8/chartex" xmlns:cx2="http://schemas.microsoft.com/office/drawing/2015/10/21/chartex" xmlns:cx3="http://schemas.microsoft.com/office/drawing/2016/5/9/chartex" xmlns:cx4="http://schemas.microsoft.com/office/drawing/2016/5/10/chartex" xmlns:cx5="http://schemas.microsoft.com/office/drawing/2016/5/11/chartex" xmlns:cx6="http://schemas.microsoft.com/office/drawing/2016/5/12/chartex" xmlns:cx7="http://schemas.microsoft.com/office/drawing/2016/5/13/chartex" xmlns:cx8="http://schemas.microsoft.com/office/drawing/2016/5/14/chartex" xmlns:mc="http://schemas.openxmlformats.org/markup-compatibility/2006" xmlns:aink="http://schemas.microsoft.com/office/drawing/2016/ink" xmlns:am3d="http://schemas.microsoft.com/office/drawing/2017/model3d" xmlns:o="urn:schemas-microsoft-com:office:office" xmlns:r="http://schemas.openxmlformats.org/officeDocument/2006/relationships" xmlns:m="http://schemas.openxmlformats.org/officeDocument/2006/math" xmlns:v="urn:schemas-microsoft-com:vml" xmlns:wp14="http://schemas.microsoft.com/office/word/2010/wordprocessingDrawing" xmlns:wp="http://schemas.openxmlformats.org/drawingml/2006/wordprocessingDrawing" xmlns:w10="urn:schemas-microsoft-com:office:word" xmlns:w="http://schemas.openxmlformats.org/wordprocessingml/2006/main" xmlns:w14="http://schemas.microsoft.com/office/word/2010/wordml" xmlns:w15="http://schemas.microsoft.com/office/word/2012/wordml" xmlns:w16cex="http://schemas.microsoft.com/office/word/2018/wordml/cex" xmlns:w16cid="http://schemas.microsoft.com/office/word/2016/wordml/cid" xmlns:w16="http://schemas.microsoft.com/office/word/2018/wordml" xmlns:w16se="http://schemas.microsoft.com/office/word/2015/wordml/symex" xmlns:wpg="http://schemas.microsoft.com/office/word/2010/wordprocessingGroup" xmlns:wpi="http://schemas.microsoft.com/office/word/2010/wordprocessingInk" xmlns:wne="http://schemas.microsoft.com/office/word/2006/wordml" xmlns:wps="http://schemas.microsoft.com/office/word/2010/wordprocessingShape" mc:Ignorable="w14 w15 w16se w16cid w16 w16cex wp14">
+<w:ftr xmlns:wpc="http://schemas.microsoft.com/office/word/2010/wordprocessingCanvas" xmlns:cx="http://schemas.microsoft.com/office/drawing/2014/chartex" xmlns:cx1="http://schemas.microsoft.com/office/drawing/2015/9/8/chartex" xmlns:cx2="http://schemas.microsoft.com/office/drawing/2015/10/21/chartex" xmlns:cx3="http://schemas.microsoft.com/office/drawing/2016/5/9/chartex" xmlns:cx4="http://schemas.microsoft.com/office/drawing/2016/5/10/chartex" xmlns:cx5="http://schemas.microsoft.com/office/drawing/2016/5/11/chartex" xmlns:cx6="http://schemas.microsoft.com/office/drawing/2016/5/12/chartex" xmlns:cx7="http://schemas.microsoft.com/office/drawing/2016/5/13/chartex" xmlns:cx8="http://schemas.microsoft.com/office/drawing/2016/5/14/chartex" xmlns:mc="http://schemas.openxmlformats.org/markup-compatibility/2006" xmlns:aink="http://schemas.microsoft.com/office/drawing/2016/ink" xmlns:am3d="http://schemas.microsoft.com/office/drawing/2017/model3d" xmlns:o="urn:schemas-microsoft-com:office:office" xmlns:oel="http://schemas.microsoft.com/office/2019/extlst" xmlns:r="http://schemas.openxmlformats.org/officeDocument/2006/relationships" xmlns:m="http://schemas.openxmlformats.org/officeDocument/2006/math" xmlns:v="urn:schemas-microsoft-com:vml" xmlns:wp14="http://schemas.microsoft.com/office/word/2010/wordprocessingDrawing" xmlns:wp="http://schemas.openxmlformats.org/drawingml/2006/wordprocessingDrawing" xmlns:w10="urn:schemas-microsoft-com:office:word" xmlns:w="http://schemas.openxmlformats.org/wordprocessingml/2006/main" xmlns:w14="http://schemas.microsoft.com/office/word/2010/wordml" xmlns:w15="http://schemas.microsoft.com/office/word/2012/wordml" xmlns:w16cex="http://schemas.microsoft.com/office/word/2018/wordml/cex" xmlns:w16cid="http://schemas.microsoft.com/office/word/2016/wordml/cid" xmlns:w16="http://schemas.microsoft.com/office/word/2018/wordml" xmlns:w16sdtdh="http://schemas.microsoft.com/office/word/2020/wordml/sdtdatahash" xmlns:w16se="http://schemas.microsoft.com/office/word/2015/wordml/symex" xmlns:wpg="http://schemas.microsoft.com/office/word/2010/wordprocessingGroup" xmlns:wpi="http://schemas.microsoft.com/office/word/2010/wordprocessingInk" xmlns:wne="http://schemas.microsoft.com/office/word/2006/wordml" xmlns:wps="http://schemas.microsoft.com/office/word/2010/wordprocessingShape" mc:Ignorable="w14 w15 w16se w16cid w16 w16cex w16sdtdh wp14">
   <w:sdt>
     <w:sdtPr>
       <w:rPr>
@@ -1637,7 +1610,7 @@
 </file>
 
 <file path=word/footnotes.xml><?xml version="1.0" encoding="utf-8"?>
-<w:footnotes xmlns:wpc="http://schemas.microsoft.com/office/word/2010/wordprocessingCanvas" xmlns:cx="http://schemas.microsoft.com/office/drawing/2014/chartex" xmlns:cx1="http://schemas.microsoft.com/office/drawing/2015/9/8/chartex" xmlns:cx2="http://schemas.microsoft.com/office/drawing/2015/10/21/chartex" xmlns:cx3="http://schemas.microsoft.com/office/drawing/2016/5/9/chartex" xmlns:cx4="http://schemas.microsoft.com/office/drawing/2016/5/10/chartex" xmlns:cx5="http://schemas.microsoft.com/office/drawing/2016/5/11/chartex" xmlns:cx6="http://schemas.microsoft.com/office/drawing/2016/5/12/chartex" xmlns:cx7="http://schemas.microsoft.com/office/drawing/2016/5/13/chartex" xmlns:cx8="http://schemas.microsoft.com/office/drawing/2016/5/14/chartex" xmlns:mc="http://schemas.openxmlformats.org/markup-compatibility/2006" xmlns:aink="http://schemas.microsoft.com/office/drawing/2016/ink" xmlns:am3d="http://schemas.microsoft.com/office/drawing/2017/model3d" xmlns:o="urn:schemas-microsoft-com:office:office" xmlns:r="http://schemas.openxmlformats.org/officeDocument/2006/relationships" xmlns:m="http://schemas.openxmlformats.org/officeDocument/2006/math" xmlns:v="urn:schemas-microsoft-com:vml" xmlns:wp14="http://schemas.microsoft.com/office/word/2010/wordprocessingDrawing" xmlns:wp="http://schemas.openxmlformats.org/drawingml/2006/wordprocessingDrawing" xmlns:w10="urn:schemas-microsoft-com:office:word" xmlns:w="http://schemas.openxmlformats.org/wordprocessingml/2006/main" xmlns:w14="http://schemas.microsoft.com/office/word/2010/wordml" xmlns:w15="http://schemas.microsoft.com/office/word/2012/wordml" xmlns:w16cex="http://schemas.microsoft.com/office/word/2018/wordml/cex" xmlns:w16cid="http://schemas.microsoft.com/office/word/2016/wordml/cid" xmlns:w16="http://schemas.microsoft.com/office/word/2018/wordml" xmlns:w16se="http://schemas.microsoft.com/office/word/2015/wordml/symex" xmlns:wpg="http://schemas.microsoft.com/office/word/2010/wordprocessingGroup" xmlns:wpi="http://schemas.microsoft.com/office/word/2010/wordprocessingInk" xmlns:wne="http://schemas.microsoft.com/office/word/2006/wordml" xmlns:wps="http://schemas.microsoft.com/office/word/2010/wordprocessingShape" mc:Ignorable="w14 w15 w16se w16cid w16 w16cex wp14">
+<w:footnotes xmlns:wpc="http://schemas.microsoft.com/office/word/2010/wordprocessingCanvas" xmlns:cx="http://schemas.microsoft.com/office/drawing/2014/chartex" xmlns:cx1="http://schemas.microsoft.com/office/drawing/2015/9/8/chartex" xmlns:cx2="http://schemas.microsoft.com/office/drawing/2015/10/21/chartex" xmlns:cx3="http://schemas.microsoft.com/office/drawing/2016/5/9/chartex" xmlns:cx4="http://schemas.microsoft.com/office/drawing/2016/5/10/chartex" xmlns:cx5="http://schemas.microsoft.com/office/drawing/2016/5/11/chartex" xmlns:cx6="http://schemas.microsoft.com/office/drawing/2016/5/12/chartex" xmlns:cx7="http://schemas.microsoft.com/office/drawing/2016/5/13/chartex" xmlns:cx8="http://schemas.microsoft.com/office/drawing/2016/5/14/chartex" xmlns:mc="http://schemas.openxmlformats.org/markup-compatibility/2006" xmlns:aink="http://schemas.microsoft.com/office/drawing/2016/ink" xmlns:am3d="http://schemas.microsoft.com/office/drawing/2017/model3d" xmlns:o="urn:schemas-microsoft-com:office:office" xmlns:oel="http://schemas.microsoft.com/office/2019/extlst" xmlns:r="http://schemas.openxmlformats.org/officeDocument/2006/relationships" xmlns:m="http://schemas.openxmlformats.org/officeDocument/2006/math" xmlns:v="urn:schemas-microsoft-com:vml" xmlns:wp14="http://schemas.microsoft.com/office/word/2010/wordprocessingDrawing" xmlns:wp="http://schemas.openxmlformats.org/drawingml/2006/wordprocessingDrawing" xmlns:w10="urn:schemas-microsoft-com:office:word" xmlns:w="http://schemas.openxmlformats.org/wordprocessingml/2006/main" xmlns:w14="http://schemas.microsoft.com/office/word/2010/wordml" xmlns:w15="http://schemas.microsoft.com/office/word/2012/wordml" xmlns:w16cex="http://schemas.microsoft.com/office/word/2018/wordml/cex" xmlns:w16cid="http://schemas.microsoft.com/office/word/2016/wordml/cid" xmlns:w16="http://schemas.microsoft.com/office/word/2018/wordml" xmlns:w16sdtdh="http://schemas.microsoft.com/office/word/2020/wordml/sdtdatahash" xmlns:w16se="http://schemas.microsoft.com/office/word/2015/wordml/symex" xmlns:wpg="http://schemas.microsoft.com/office/word/2010/wordprocessingGroup" xmlns:wpi="http://schemas.microsoft.com/office/word/2010/wordprocessingInk" xmlns:wne="http://schemas.microsoft.com/office/word/2006/wordml" xmlns:wps="http://schemas.microsoft.com/office/word/2010/wordprocessingShape" mc:Ignorable="w14 w15 w16se w16cid w16 w16cex w16sdtdh wp14">
   <w:footnote w:type="separator" w:id="-1">
     <w:p>
       <w:pPr>
@@ -1661,8 +1634,34 @@
 </w:footnotes>
 </file>
 
+<file path=word/header1.xml><?xml version="1.0" encoding="utf-8"?>
+<w:hdr xmlns:wpc="http://schemas.microsoft.com/office/word/2010/wordprocessingCanvas" xmlns:cx="http://schemas.microsoft.com/office/drawing/2014/chartex" xmlns:cx1="http://schemas.microsoft.com/office/drawing/2015/9/8/chartex" xmlns:cx2="http://schemas.microsoft.com/office/drawing/2015/10/21/chartex" xmlns:cx3="http://schemas.microsoft.com/office/drawing/2016/5/9/chartex" xmlns:cx4="http://schemas.microsoft.com/office/drawing/2016/5/10/chartex" xmlns:cx5="http://schemas.microsoft.com/office/drawing/2016/5/11/chartex" xmlns:cx6="http://schemas.microsoft.com/office/drawing/2016/5/12/chartex" xmlns:cx7="http://schemas.microsoft.com/office/drawing/2016/5/13/chartex" xmlns:cx8="http://schemas.microsoft.com/office/drawing/2016/5/14/chartex" xmlns:mc="http://schemas.openxmlformats.org/markup-compatibility/2006" xmlns:aink="http://schemas.microsoft.com/office/drawing/2016/ink" xmlns:am3d="http://schemas.microsoft.com/office/drawing/2017/model3d" xmlns:o="urn:schemas-microsoft-com:office:office" xmlns:oel="http://schemas.microsoft.com/office/2019/extlst" xmlns:r="http://schemas.openxmlformats.org/officeDocument/2006/relationships" xmlns:m="http://schemas.openxmlformats.org/officeDocument/2006/math" xmlns:v="urn:schemas-microsoft-com:vml" xmlns:wp14="http://schemas.microsoft.com/office/word/2010/wordprocessingDrawing" xmlns:wp="http://schemas.openxmlformats.org/drawingml/2006/wordprocessingDrawing" xmlns:w10="urn:schemas-microsoft-com:office:word" xmlns:w="http://schemas.openxmlformats.org/wordprocessingml/2006/main" xmlns:w14="http://schemas.microsoft.com/office/word/2010/wordml" xmlns:w15="http://schemas.microsoft.com/office/word/2012/wordml" xmlns:w16cex="http://schemas.microsoft.com/office/word/2018/wordml/cex" xmlns:w16cid="http://schemas.microsoft.com/office/word/2016/wordml/cid" xmlns:w16="http://schemas.microsoft.com/office/word/2018/wordml" xmlns:w16sdtdh="http://schemas.microsoft.com/office/word/2020/wordml/sdtdatahash" xmlns:w16se="http://schemas.microsoft.com/office/word/2015/wordml/symex" xmlns:wpg="http://schemas.microsoft.com/office/word/2010/wordprocessingGroup" xmlns:wpi="http://schemas.microsoft.com/office/word/2010/wordprocessingInk" xmlns:wne="http://schemas.microsoft.com/office/word/2006/wordml" xmlns:wps="http://schemas.microsoft.com/office/word/2010/wordprocessingShape" mc:Ignorable="w14 w15 w16se w16cid w16 w16cex w16sdtdh wp14">
+  <w:p>
+    <w:pPr>
+      <w:pStyle w:val="Header"/>
+      <w:rPr>
+        <w:lang w:val="en-US"/>
+      </w:rPr>
+    </w:pPr>
+    <w:r>
+      <w:rPr>
+        <w:lang w:val="en-US"/>
+      </w:rPr>
+      <w:tab/>
+    </w:r>
+    <w:r>
+      <w:rPr>
+        <w:lang w:val="en-US"/>
+      </w:rPr>
+      <w:tab/>
+      <w:t>AVCDL-Foundation-5.1</w:t>
+    </w:r>
+  </w:p>
+</w:hdr>
+</file>
+
 <file path=word/numbering.xml><?xml version="1.0" encoding="utf-8"?>
-<w:numbering xmlns:wpc="http://schemas.microsoft.com/office/word/2010/wordprocessingCanvas" xmlns:cx="http://schemas.microsoft.com/office/drawing/2014/chartex" xmlns:cx1="http://schemas.microsoft.com/office/drawing/2015/9/8/chartex" xmlns:cx2="http://schemas.microsoft.com/office/drawing/2015/10/21/chartex" xmlns:cx3="http://schemas.microsoft.com/office/drawing/2016/5/9/chartex" xmlns:cx4="http://schemas.microsoft.com/office/drawing/2016/5/10/chartex" xmlns:cx5="http://schemas.microsoft.com/office/drawing/2016/5/11/chartex" xmlns:cx6="http://schemas.microsoft.com/office/drawing/2016/5/12/chartex" xmlns:cx7="http://schemas.microsoft.com/office/drawing/2016/5/13/chartex" xmlns:cx8="http://schemas.microsoft.com/office/drawing/2016/5/14/chartex" xmlns:mc="http://schemas.openxmlformats.org/markup-compatibility/2006" xmlns:aink="http://schemas.microsoft.com/office/drawing/2016/ink" xmlns:am3d="http://schemas.microsoft.com/office/drawing/2017/model3d" xmlns:o="urn:schemas-microsoft-com:office:office" xmlns:r="http://schemas.openxmlformats.org/officeDocument/2006/relationships" xmlns:m="http://schemas.openxmlformats.org/officeDocument/2006/math" xmlns:v="urn:schemas-microsoft-com:vml" xmlns:wp14="http://schemas.microsoft.com/office/word/2010/wordprocessingDrawing" xmlns:wp="http://schemas.openxmlformats.org/drawingml/2006/wordprocessingDrawing" xmlns:w10="urn:schemas-microsoft-com:office:word" xmlns:w="http://schemas.openxmlformats.org/wordprocessingml/2006/main" xmlns:w14="http://schemas.microsoft.com/office/word/2010/wordml" xmlns:w15="http://schemas.microsoft.com/office/word/2012/wordml" xmlns:w16cex="http://schemas.microsoft.com/office/word/2018/wordml/cex" xmlns:w16cid="http://schemas.microsoft.com/office/word/2016/wordml/cid" xmlns:w16="http://schemas.microsoft.com/office/word/2018/wordml" xmlns:w16se="http://schemas.microsoft.com/office/word/2015/wordml/symex" xmlns:wpg="http://schemas.microsoft.com/office/word/2010/wordprocessingGroup" xmlns:wpi="http://schemas.microsoft.com/office/word/2010/wordprocessingInk" xmlns:wne="http://schemas.microsoft.com/office/word/2006/wordml" xmlns:wps="http://schemas.microsoft.com/office/word/2010/wordprocessingShape" mc:Ignorable="w14 w15 w16se w16cid w16 w16cex wp14">
+<w:numbering xmlns:wpc="http://schemas.microsoft.com/office/word/2010/wordprocessingCanvas" xmlns:cx="http://schemas.microsoft.com/office/drawing/2014/chartex" xmlns:cx1="http://schemas.microsoft.com/office/drawing/2015/9/8/chartex" xmlns:cx2="http://schemas.microsoft.com/office/drawing/2015/10/21/chartex" xmlns:cx3="http://schemas.microsoft.com/office/drawing/2016/5/9/chartex" xmlns:cx4="http://schemas.microsoft.com/office/drawing/2016/5/10/chartex" xmlns:cx5="http://schemas.microsoft.com/office/drawing/2016/5/11/chartex" xmlns:cx6="http://schemas.microsoft.com/office/drawing/2016/5/12/chartex" xmlns:cx7="http://schemas.microsoft.com/office/drawing/2016/5/13/chartex" xmlns:cx8="http://schemas.microsoft.com/office/drawing/2016/5/14/chartex" xmlns:mc="http://schemas.openxmlformats.org/markup-compatibility/2006" xmlns:aink="http://schemas.microsoft.com/office/drawing/2016/ink" xmlns:am3d="http://schemas.microsoft.com/office/drawing/2017/model3d" xmlns:o="urn:schemas-microsoft-com:office:office" xmlns:oel="http://schemas.microsoft.com/office/2019/extlst" xmlns:r="http://schemas.openxmlformats.org/officeDocument/2006/relationships" xmlns:m="http://schemas.openxmlformats.org/officeDocument/2006/math" xmlns:v="urn:schemas-microsoft-com:vml" xmlns:wp14="http://schemas.microsoft.com/office/word/2010/wordprocessingDrawing" xmlns:wp="http://schemas.openxmlformats.org/drawingml/2006/wordprocessingDrawing" xmlns:w10="urn:schemas-microsoft-com:office:word" xmlns:w="http://schemas.openxmlformats.org/wordprocessingml/2006/main" xmlns:w14="http://schemas.microsoft.com/office/word/2010/wordml" xmlns:w15="http://schemas.microsoft.com/office/word/2012/wordml" xmlns:w16cex="http://schemas.microsoft.com/office/word/2018/wordml/cex" xmlns:w16cid="http://schemas.microsoft.com/office/word/2016/wordml/cid" xmlns:w16="http://schemas.microsoft.com/office/word/2018/wordml" xmlns:w16sdtdh="http://schemas.microsoft.com/office/word/2020/wordml/sdtdatahash" xmlns:w16se="http://schemas.microsoft.com/office/word/2015/wordml/symex" xmlns:wpg="http://schemas.microsoft.com/office/word/2010/wordprocessingGroup" xmlns:wpi="http://schemas.microsoft.com/office/word/2010/wordprocessingInk" xmlns:wne="http://schemas.microsoft.com/office/word/2006/wordml" xmlns:wps="http://schemas.microsoft.com/office/word/2010/wordprocessingShape" mc:Ignorable="w14 w15 w16se w16cid w16 w16cex w16sdtdh wp14">
   <w:abstractNum w:abstractNumId="0" w15:restartNumberingAfterBreak="0">
     <w:nsid w:val="0B3E050D"/>
     <w:multiLevelType w:val="multilevel"/>
@@ -2002,20 +2001,20 @@
       </w:rPr>
     </w:lvl>
   </w:abstractNum>
-  <w:num w:numId="1">
+  <w:num w:numId="1" w16cid:durableId="1132751658">
     <w:abstractNumId w:val="0"/>
   </w:num>
-  <w:num w:numId="2">
+  <w:num w:numId="2" w16cid:durableId="642350682">
     <w:abstractNumId w:val="2"/>
   </w:num>
-  <w:num w:numId="3">
+  <w:num w:numId="3" w16cid:durableId="1023633762">
     <w:abstractNumId w:val="1"/>
   </w:num>
 </w:numbering>
 </file>
 
 <file path=word/styles.xml><?xml version="1.0" encoding="utf-8"?>
-<w:styles xmlns:mc="http://schemas.openxmlformats.org/markup-compatibility/2006" xmlns:r="http://schemas.openxmlformats.org/officeDocument/2006/relationships" xmlns:w="http://schemas.openxmlformats.org/wordprocessingml/2006/main" xmlns:w14="http://schemas.microsoft.com/office/word/2010/wordml" xmlns:w15="http://schemas.microsoft.com/office/word/2012/wordml" xmlns:w16cex="http://schemas.microsoft.com/office/word/2018/wordml/cex" xmlns:w16cid="http://schemas.microsoft.com/office/word/2016/wordml/cid" xmlns:w16="http://schemas.microsoft.com/office/word/2018/wordml" xmlns:w16se="http://schemas.microsoft.com/office/word/2015/wordml/symex" mc:Ignorable="w14 w15 w16se w16cid w16 w16cex">
+<w:styles xmlns:mc="http://schemas.openxmlformats.org/markup-compatibility/2006" xmlns:r="http://schemas.openxmlformats.org/officeDocument/2006/relationships" xmlns:w="http://schemas.openxmlformats.org/wordprocessingml/2006/main" xmlns:w14="http://schemas.microsoft.com/office/word/2010/wordml" xmlns:w15="http://schemas.microsoft.com/office/word/2012/wordml" xmlns:w16cex="http://schemas.microsoft.com/office/word/2018/wordml/cex" xmlns:w16cid="http://schemas.microsoft.com/office/word/2016/wordml/cid" xmlns:w16="http://schemas.microsoft.com/office/word/2018/wordml" xmlns:w16sdtdh="http://schemas.microsoft.com/office/word/2020/wordml/sdtdatahash" xmlns:w16se="http://schemas.microsoft.com/office/word/2015/wordml/symex" mc:Ignorable="w14 w15 w16se w16cid w16 w16cex w16sdtdh">
   <w:docDefaults>
     <w:rPrDefault>
       <w:rPr>

</xml_diff>

<commit_message>
cleaned up some references in the secondary documents
</commit_message>
<xml_diff>
--- a/source/reference_documents/secondary_documents/foundation phase/Code Protection Plan/Code Protection Plan.docx
+++ b/source/reference_documents/secondary_documents/foundation phase/Code Protection Plan/Code Protection Plan.docx
@@ -28,7 +28,7 @@
         <w:t xml:space="preserve">Version </w:t>
       </w:r>
       <w:r>
-        <w:t>7</w:t>
+        <w:t>8</w:t>
       </w:r>
     </w:p>
     <w:p>
@@ -48,7 +48,7 @@
         <w:rPr>
           <w:noProof/>
         </w:rPr>
-        <w:t>9/8/23 9:00 AM</w:t>
+        <w:t>4/22/24 10:51 AM</w:t>
       </w:r>
       <w:r>
         <w:fldChar w:fldCharType="end"/>
@@ -97,7 +97,13 @@
         <w:t>in conjunction with</w:t>
       </w:r>
       <w:r>
-        <w:t xml:space="preserve"> autonomous vehicle </w:t>
+        <w:t xml:space="preserve"> </w:t>
+      </w:r>
+      <w:r>
+        <w:t>safety-critical, cyber-physical system</w:t>
+      </w:r>
+      <w:r>
+        <w:t xml:space="preserve"> </w:t>
       </w:r>
       <w:r>
         <w:t xml:space="preserve">development and deployment </w:t>
@@ -307,35 +313,9 @@
     <w:p>
       <w:pPr>
         <w:spacing w:after="240"/>
-        <w:ind w:left="990" w:hanging="990"/>
-        <w:jc w:val="both"/>
-        <w:rPr>
-          <w:color w:val="0070C0"/>
-          <w:sz w:val="28"/>
-          <w:szCs w:val="28"/>
-        </w:rPr>
-      </w:pPr>
-    </w:p>
-    <w:p>
-      <w:pPr>
-        <w:spacing w:after="240"/>
         <w:ind w:left="720" w:hanging="720"/>
         <w:jc w:val="both"/>
       </w:pPr>
-      <w:r>
-        <w:rPr>
-          <w:b/>
-          <w:bCs/>
-          <w:color w:val="0070C0"/>
-        </w:rPr>
-        <w:t>Note:</w:t>
-      </w:r>
-      <w:r>
-        <w:tab/>
-      </w:r>
-      <w:r>
-        <w:t>This document refers to AVCDL elaboration documents. These documents are intended to provide insights as to how the AVCDL processes might be applied or how to understand the AVCDL from the viewpoint of other standards.</w:t>
-      </w:r>
     </w:p>
     <w:p>
       <w:pPr>

</xml_diff>